<commit_message>
Toevoegen alle script buiten uiteindelijke conclusie
</commit_message>
<xml_diff>
--- a/Logboek vergelijking.docx
+++ b/Logboek vergelijking.docx
@@ -600,6 +600,66 @@
       </w:pPr>
       <w:r>
         <w:t>Video opnemen venster verschillen in aantonen, nieuw bestand, bestand opslaan en openen tonen verschillen</w:t>
+      </w:r>
+    </w:p>
+    <w:p>
+      <w:pPr>
+        <w:pStyle w:val="Lijstalinea"/>
+        <w:numPr>
+          <w:ilvl w:val="1"/>
+          <w:numId w:val="2"/>
+        </w:numPr>
+      </w:pPr>
+      <w:hyperlink r:id="rId21" w:history="1">
+        <w:r>
+          <w:rPr>
+            <w:rStyle w:val="Hyperlink"/>
+          </w:rPr>
+          <w:t>https://helpx.adobe.com/nl/photoshop/kb/save_for_web_Photoshop_CC_2015.html</w:t>
+        </w:r>
+      </w:hyperlink>
+      <w:r>
+        <w:t xml:space="preserve"> </w:t>
+      </w:r>
+    </w:p>
+    <w:p>
+      <w:pPr>
+        <w:pStyle w:val="Lijstalinea"/>
+        <w:numPr>
+          <w:ilvl w:val="1"/>
+          <w:numId w:val="2"/>
+        </w:numPr>
+      </w:pPr>
+      <w:hyperlink r:id="rId22" w:history="1">
+        <w:r>
+          <w:rPr>
+            <w:rStyle w:val="Hyperlink"/>
+          </w:rPr>
+          <w:t>https://docs.gimp.org/2.4/nl/gimp-image-combining.html</w:t>
+        </w:r>
+      </w:hyperlink>
+      <w:r>
+        <w:t xml:space="preserve"> </w:t>
+      </w:r>
+    </w:p>
+    <w:p>
+      <w:pPr>
+        <w:pStyle w:val="Lijstalinea"/>
+        <w:numPr>
+          <w:ilvl w:val="1"/>
+          <w:numId w:val="2"/>
+        </w:numPr>
+      </w:pPr>
+      <w:hyperlink r:id="rId23" w:history="1">
+        <w:r>
+          <w:rPr>
+            <w:rStyle w:val="Hyperlink"/>
+          </w:rPr>
+          <w:t>https://docs.gimp.org/en/gimp-getting-unstuck.html</w:t>
+        </w:r>
+      </w:hyperlink>
+      <w:r>
+        <w:t xml:space="preserve"> </w:t>
       </w:r>
       <w:bookmarkStart w:id="0" w:name="_GoBack"/>
       <w:bookmarkEnd w:id="0"/>

</xml_diff>

<commit_message>
Toevoegen script werkflow, plugin, bestandsbeheer
</commit_message>
<xml_diff>
--- a/Logboek vergelijking.docx
+++ b/Logboek vergelijking.docx
@@ -126,16 +126,48 @@
     </w:p>
     <w:p>
       <w:r>
-        <w:t xml:space="preserve">Gekozen om scherm op te nemen via VLC Media Player. </w:t>
+        <w:t xml:space="preserve">Gekozen om scherm op te nemen via VLC Media </w:t>
+      </w:r>
+      <w:proofErr w:type="spellStart"/>
+      <w:r>
+        <w:t>Player</w:t>
+      </w:r>
+      <w:proofErr w:type="spellEnd"/>
+      <w:r>
+        <w:t xml:space="preserve">. </w:t>
       </w:r>
       <w:r>
         <w:t>Geluid wordt door</w:t>
       </w:r>
       <w:r>
-        <w:t xml:space="preserve"> een Lumix </w:t>
-      </w:r>
-      <w:r>
-        <w:t>camera opgenomen tijdens het opnemen van de schermopnames en later in Premiere Pro samengezet met de schermopnames.</w:t>
+        <w:t xml:space="preserve"> een </w:t>
+      </w:r>
+      <w:proofErr w:type="spellStart"/>
+      <w:r>
+        <w:t>Lumix</w:t>
+      </w:r>
+      <w:proofErr w:type="spellEnd"/>
+      <w:r>
+        <w:t xml:space="preserve"> </w:t>
+      </w:r>
+      <w:r>
+        <w:t xml:space="preserve">camera opgenomen tijdens het opnemen van de schermopnames en later in </w:t>
+      </w:r>
+      <w:proofErr w:type="spellStart"/>
+      <w:r>
+        <w:t>Premiere</w:t>
+      </w:r>
+      <w:proofErr w:type="spellEnd"/>
+      <w:r>
+        <w:t xml:space="preserve"> Pro </w:t>
+      </w:r>
+      <w:proofErr w:type="spellStart"/>
+      <w:r>
+        <w:t>samengezet</w:t>
+      </w:r>
+      <w:proofErr w:type="spellEnd"/>
+      <w:r>
+        <w:t xml:space="preserve"> met de schermopnames.</w:t>
       </w:r>
     </w:p>
     <w:p>
@@ -478,7 +510,31 @@
         </w:numPr>
       </w:pPr>
       <w:r>
-        <w:t>Venster modussen in GIMP en PS. Achter gekomen dat er ook veel liefde is voor de multi venster modus en dat PS 5 voor gedefinieerde modussen heeft voor elk van zijn soort gebruikers.</w:t>
+        <w:t xml:space="preserve">Venster </w:t>
+      </w:r>
+      <w:proofErr w:type="spellStart"/>
+      <w:r>
+        <w:t>modussen</w:t>
+      </w:r>
+      <w:proofErr w:type="spellEnd"/>
+      <w:r>
+        <w:t xml:space="preserve"> in GIMP en PS. Achter gekomen dat er ook veel liefde is voor de </w:t>
+      </w:r>
+      <w:proofErr w:type="spellStart"/>
+      <w:r>
+        <w:t>multi</w:t>
+      </w:r>
+      <w:proofErr w:type="spellEnd"/>
+      <w:r>
+        <w:t xml:space="preserve"> venster modus en dat PS 5 voor gedefinieerde </w:t>
+      </w:r>
+      <w:proofErr w:type="spellStart"/>
+      <w:r>
+        <w:t>modussen</w:t>
+      </w:r>
+      <w:proofErr w:type="spellEnd"/>
+      <w:r>
+        <w:t xml:space="preserve"> heeft voor elk van zijn soort gebruikers.</w:t>
       </w:r>
     </w:p>
     <w:p>
@@ -660,6 +716,42 @@
       </w:hyperlink>
       <w:r>
         <w:t xml:space="preserve"> </w:t>
+      </w:r>
+    </w:p>
+    <w:p/>
+    <w:p/>
+    <w:p>
+      <w:r>
+        <w:t>11/11:</w:t>
+      </w:r>
+    </w:p>
+    <w:p>
+      <w:pPr>
+        <w:pStyle w:val="Lijstalinea"/>
+        <w:numPr>
+          <w:ilvl w:val="0"/>
+          <w:numId w:val="2"/>
+        </w:numPr>
+      </w:pPr>
+      <w:r>
+        <w:t>Werking tools en workflow uitdiepen in PS en GIMP</w:t>
+      </w:r>
+    </w:p>
+    <w:p>
+      <w:pPr>
+        <w:pStyle w:val="Lijstalinea"/>
+        <w:numPr>
+          <w:ilvl w:val="0"/>
+          <w:numId w:val="2"/>
+        </w:numPr>
+      </w:pPr>
+      <w:proofErr w:type="spellStart"/>
+      <w:r>
+        <w:t>Plugin</w:t>
+      </w:r>
+      <w:proofErr w:type="spellEnd"/>
+      <w:r>
+        <w:t xml:space="preserve"> optie bij GIMP bespreken</w:t>
       </w:r>
       <w:bookmarkStart w:id="0" w:name="_GoBack"/>
       <w:bookmarkEnd w:id="0"/>

</xml_diff>

<commit_message>
Toevoegen script algemene conclusie Photoshop GIMP
</commit_message>
<xml_diff>
--- a/Logboek vergelijking.docx
+++ b/Logboek vergelijking.docx
@@ -126,48 +126,16 @@
     </w:p>
     <w:p>
       <w:r>
-        <w:t xml:space="preserve">Gekozen om scherm op te nemen via VLC Media </w:t>
-      </w:r>
-      <w:proofErr w:type="spellStart"/>
-      <w:r>
-        <w:t>Player</w:t>
-      </w:r>
-      <w:proofErr w:type="spellEnd"/>
-      <w:r>
-        <w:t xml:space="preserve">. </w:t>
+        <w:t xml:space="preserve">Gekozen om scherm op te nemen via VLC Media Player. </w:t>
       </w:r>
       <w:r>
         <w:t>Geluid wordt door</w:t>
       </w:r>
       <w:r>
-        <w:t xml:space="preserve"> een </w:t>
-      </w:r>
-      <w:proofErr w:type="spellStart"/>
-      <w:r>
-        <w:t>Lumix</w:t>
-      </w:r>
-      <w:proofErr w:type="spellEnd"/>
-      <w:r>
-        <w:t xml:space="preserve"> </w:t>
-      </w:r>
-      <w:r>
-        <w:t xml:space="preserve">camera opgenomen tijdens het opnemen van de schermopnames en later in </w:t>
-      </w:r>
-      <w:proofErr w:type="spellStart"/>
-      <w:r>
-        <w:t>Premiere</w:t>
-      </w:r>
-      <w:proofErr w:type="spellEnd"/>
-      <w:r>
-        <w:t xml:space="preserve"> Pro </w:t>
-      </w:r>
-      <w:proofErr w:type="spellStart"/>
-      <w:r>
-        <w:t>samengezet</w:t>
-      </w:r>
-      <w:proofErr w:type="spellEnd"/>
-      <w:r>
-        <w:t xml:space="preserve"> met de schermopnames.</w:t>
+        <w:t xml:space="preserve"> een Lumix </w:t>
+      </w:r>
+      <w:r>
+        <w:t>camera opgenomen tijdens het opnemen van de schermopnames en later in Premiere Pro samengezet met de schermopnames.</w:t>
       </w:r>
     </w:p>
     <w:p>
@@ -510,31 +478,7 @@
         </w:numPr>
       </w:pPr>
       <w:r>
-        <w:t xml:space="preserve">Venster </w:t>
-      </w:r>
-      <w:proofErr w:type="spellStart"/>
-      <w:r>
-        <w:t>modussen</w:t>
-      </w:r>
-      <w:proofErr w:type="spellEnd"/>
-      <w:r>
-        <w:t xml:space="preserve"> in GIMP en PS. Achter gekomen dat er ook veel liefde is voor de </w:t>
-      </w:r>
-      <w:proofErr w:type="spellStart"/>
-      <w:r>
-        <w:t>multi</w:t>
-      </w:r>
-      <w:proofErr w:type="spellEnd"/>
-      <w:r>
-        <w:t xml:space="preserve"> venster modus en dat PS 5 voor gedefinieerde </w:t>
-      </w:r>
-      <w:proofErr w:type="spellStart"/>
-      <w:r>
-        <w:t>modussen</w:t>
-      </w:r>
-      <w:proofErr w:type="spellEnd"/>
-      <w:r>
-        <w:t xml:space="preserve"> heeft voor elk van zijn soort gebruikers.</w:t>
+        <w:t>Venster modussen in GIMP en PS. Achter gekomen dat er ook veel liefde is voor de multi venster modus en dat PS 5 voor gedefinieerde modussen heeft voor elk van zijn soort gebruikers.</w:t>
       </w:r>
     </w:p>
     <w:p>
@@ -745,13 +689,40 @@
           <w:numId w:val="2"/>
         </w:numPr>
       </w:pPr>
-      <w:proofErr w:type="spellStart"/>
-      <w:r>
-        <w:t>Plugin</w:t>
-      </w:r>
-      <w:proofErr w:type="spellEnd"/>
-      <w:r>
-        <w:t xml:space="preserve"> optie bij GIMP bespreken</w:t>
+      <w:r>
+        <w:t>Plugin optie bij GIMP bespreken</w:t>
+      </w:r>
+    </w:p>
+    <w:p>
+      <w:pPr>
+        <w:pStyle w:val="Lijstalinea"/>
+        <w:numPr>
+          <w:ilvl w:val="0"/>
+          <w:numId w:val="2"/>
+        </w:numPr>
+      </w:pPr>
+      <w:r>
+        <w:t>Algemene conclusie maken</w:t>
+      </w:r>
+    </w:p>
+    <w:p>
+      <w:pPr>
+        <w:pStyle w:val="Lijstalinea"/>
+        <w:numPr>
+          <w:ilvl w:val="1"/>
+          <w:numId w:val="2"/>
+        </w:numPr>
+      </w:pPr>
+      <w:hyperlink r:id="rId24" w:history="1">
+        <w:r>
+          <w:rPr>
+            <w:rStyle w:val="Hyperlink"/>
+          </w:rPr>
+          <w:t>http://www.adobe.com/be_en/creativecloud/plans.html?single_app=photoshop&amp;promoid=65FN7XFX&amp;mv=other</w:t>
+        </w:r>
+      </w:hyperlink>
+      <w:r>
+        <w:t xml:space="preserve"> prijzen Photoshop in rekening brengen voor conclusie</w:t>
       </w:r>
       <w:bookmarkStart w:id="0" w:name="_GoBack"/>
       <w:bookmarkEnd w:id="0"/>

</xml_diff>

<commit_message>
Toevoegen opgenomen scripts bewerken, video's 2/3 bewerken, alles samen zetten
</commit_message>
<xml_diff>
--- a/Logboek vergelijking.docx
+++ b/Logboek vergelijking.docx
@@ -126,16 +126,48 @@
     </w:p>
     <w:p>
       <w:r>
-        <w:t xml:space="preserve">Gekozen om scherm op te nemen via VLC Media Player. </w:t>
+        <w:t xml:space="preserve">Gekozen om scherm op te nemen via VLC Media </w:t>
+      </w:r>
+      <w:proofErr w:type="spellStart"/>
+      <w:r>
+        <w:t>Player</w:t>
+      </w:r>
+      <w:proofErr w:type="spellEnd"/>
+      <w:r>
+        <w:t xml:space="preserve">. </w:t>
       </w:r>
       <w:r>
         <w:t>Geluid wordt door</w:t>
       </w:r>
       <w:r>
-        <w:t xml:space="preserve"> een Lumix </w:t>
-      </w:r>
-      <w:r>
-        <w:t>camera opgenomen tijdens het opnemen van de schermopnames en later in Premiere Pro samengezet met de schermopnames.</w:t>
+        <w:t xml:space="preserve"> een </w:t>
+      </w:r>
+      <w:proofErr w:type="spellStart"/>
+      <w:r>
+        <w:t>Lumix</w:t>
+      </w:r>
+      <w:proofErr w:type="spellEnd"/>
+      <w:r>
+        <w:t xml:space="preserve"> </w:t>
+      </w:r>
+      <w:r>
+        <w:t xml:space="preserve">camera opgenomen tijdens het opnemen van de schermopnames en later in </w:t>
+      </w:r>
+      <w:proofErr w:type="spellStart"/>
+      <w:r>
+        <w:t>Premiere</w:t>
+      </w:r>
+      <w:proofErr w:type="spellEnd"/>
+      <w:r>
+        <w:t xml:space="preserve"> Pro </w:t>
+      </w:r>
+      <w:proofErr w:type="spellStart"/>
+      <w:r>
+        <w:t>samengezet</w:t>
+      </w:r>
+      <w:proofErr w:type="spellEnd"/>
+      <w:r>
+        <w:t xml:space="preserve"> met de schermopnames.</w:t>
       </w:r>
     </w:p>
     <w:p>
@@ -478,7 +510,31 @@
         </w:numPr>
       </w:pPr>
       <w:r>
-        <w:t>Venster modussen in GIMP en PS. Achter gekomen dat er ook veel liefde is voor de multi venster modus en dat PS 5 voor gedefinieerde modussen heeft voor elk van zijn soort gebruikers.</w:t>
+        <w:t xml:space="preserve">Venster </w:t>
+      </w:r>
+      <w:proofErr w:type="spellStart"/>
+      <w:r>
+        <w:t>modussen</w:t>
+      </w:r>
+      <w:proofErr w:type="spellEnd"/>
+      <w:r>
+        <w:t xml:space="preserve"> in GIMP en PS. Achter gekomen dat er ook veel liefde is voor de </w:t>
+      </w:r>
+      <w:proofErr w:type="spellStart"/>
+      <w:r>
+        <w:t>multi</w:t>
+      </w:r>
+      <w:proofErr w:type="spellEnd"/>
+      <w:r>
+        <w:t xml:space="preserve"> venster modus en dat PS 5 voor gedefinieerde </w:t>
+      </w:r>
+      <w:proofErr w:type="spellStart"/>
+      <w:r>
+        <w:t>modussen</w:t>
+      </w:r>
+      <w:proofErr w:type="spellEnd"/>
+      <w:r>
+        <w:t xml:space="preserve"> heeft voor elk van zijn soort gebruikers.</w:t>
       </w:r>
     </w:p>
     <w:p>
@@ -664,6 +720,11 @@
     </w:p>
     <w:p/>
     <w:p/>
+    <w:p/>
+    <w:p>
+      <w:bookmarkStart w:id="0" w:name="_GoBack"/>
+      <w:bookmarkEnd w:id="0"/>
+    </w:p>
     <w:p>
       <w:r>
         <w:t>11/11:</w:t>
@@ -689,8 +750,13 @@
           <w:numId w:val="2"/>
         </w:numPr>
       </w:pPr>
-      <w:r>
-        <w:t>Plugin optie bij GIMP bespreken</w:t>
+      <w:proofErr w:type="spellStart"/>
+      <w:r>
+        <w:t>Plugin</w:t>
+      </w:r>
+      <w:proofErr w:type="spellEnd"/>
+      <w:r>
+        <w:t xml:space="preserve"> optie bij GIMP bespreken</w:t>
       </w:r>
     </w:p>
     <w:p>
@@ -724,8 +790,62 @@
       <w:r>
         <w:t xml:space="preserve"> prijzen Photoshop in rekening brengen voor conclusie</w:t>
       </w:r>
-      <w:bookmarkStart w:id="0" w:name="_GoBack"/>
-      <w:bookmarkEnd w:id="0"/>
+    </w:p>
+    <w:p/>
+    <w:p/>
+    <w:p/>
+    <w:p>
+      <w:r>
+        <w:t>12/11:</w:t>
+      </w:r>
+    </w:p>
+    <w:p>
+      <w:pPr>
+        <w:pStyle w:val="Lijstalinea"/>
+        <w:numPr>
+          <w:ilvl w:val="0"/>
+          <w:numId w:val="2"/>
+        </w:numPr>
+      </w:pPr>
+      <w:r>
+        <w:t xml:space="preserve">Opgenomen script video’s bestandsbeheer, werking tools, flow, conclusie bewerken </w:t>
+      </w:r>
+    </w:p>
+    <w:p>
+      <w:pPr>
+        <w:pStyle w:val="Lijstalinea"/>
+        <w:numPr>
+          <w:ilvl w:val="0"/>
+          <w:numId w:val="2"/>
+        </w:numPr>
+      </w:pPr>
+      <w:r>
+        <w:t>Opgenomen videomateriaal bestandsbeheer, werking tools bewerken</w:t>
+      </w:r>
+    </w:p>
+    <w:p>
+      <w:pPr>
+        <w:pStyle w:val="Lijstalinea"/>
+        <w:numPr>
+          <w:ilvl w:val="1"/>
+          <w:numId w:val="2"/>
+        </w:numPr>
+      </w:pPr>
+      <w:r>
+        <w:t>2 extra korte video’s opnemen voor Photoshop opslaan functie beter te tonen</w:t>
+      </w:r>
+    </w:p>
+    <w:p>
+      <w:pPr>
+        <w:pStyle w:val="Lijstalinea"/>
+        <w:numPr>
+          <w:ilvl w:val="0"/>
+          <w:numId w:val="2"/>
+        </w:numPr>
+      </w:pPr>
+      <w:r>
+        <w:t>Alles samen zetten in de uiteindelijke video</w:t>
+      </w:r>
     </w:p>
     <w:sectPr>
       <w:pgSz w:w="11906" w:h="16838"/>

</xml_diff>

<commit_message>
Toevoegen flow opname bewerken voor video
</commit_message>
<xml_diff>
--- a/Logboek vergelijking.docx
+++ b/Logboek vergelijking.docx
@@ -721,10 +721,7 @@
     <w:p/>
     <w:p/>
     <w:p/>
-    <w:p>
-      <w:bookmarkStart w:id="0" w:name="_GoBack"/>
-      <w:bookmarkEnd w:id="0"/>
-    </w:p>
+    <w:p/>
     <w:p>
       <w:r>
         <w:t>11/11:</w:t>
@@ -846,6 +843,40 @@
       <w:r>
         <w:t>Alles samen zetten in de uiteindelijke video</w:t>
       </w:r>
+    </w:p>
+    <w:p/>
+    <w:p/>
+    <w:p>
+      <w:r>
+        <w:lastRenderedPageBreak/>
+        <w:t>14/11:</w:t>
+      </w:r>
+    </w:p>
+    <w:p>
+      <w:pPr>
+        <w:pStyle w:val="Lijstalinea"/>
+        <w:numPr>
+          <w:ilvl w:val="0"/>
+          <w:numId w:val="2"/>
+        </w:numPr>
+      </w:pPr>
+      <w:r>
+        <w:t>Verder werken aan bewerken video’s voor vergelijkend filmpje.</w:t>
+      </w:r>
+    </w:p>
+    <w:p>
+      <w:pPr>
+        <w:pStyle w:val="Lijstalinea"/>
+        <w:numPr>
+          <w:ilvl w:val="1"/>
+          <w:numId w:val="2"/>
+        </w:numPr>
+      </w:pPr>
+      <w:r>
+        <w:t>Video flow bewerken.</w:t>
+      </w:r>
+      <w:bookmarkStart w:id="0" w:name="_GoBack"/>
+      <w:bookmarkEnd w:id="0"/>
     </w:p>
     <w:sectPr>
       <w:pgSz w:w="11906" w:h="16838"/>

</xml_diff>

<commit_message>
Toevoegen muziek en exporteren video
</commit_message>
<xml_diff>
--- a/Logboek vergelijking.docx
+++ b/Logboek vergelijking.docx
@@ -911,43 +911,14 @@
     </w:p>
     <w:p>
       <w:pPr>
-        <w:ind w:left="360"/>
-      </w:pPr>
-    </w:p>
-    <w:p>
-      <w:pPr>
-        <w:pStyle w:val="Lijstalinea"/>
-        <w:numPr>
-          <w:ilvl w:val="0"/>
-          <w:numId w:val="2"/>
-        </w:numPr>
-      </w:pPr>
-      <w:r>
-        <w:t>Als nog tijd over: eventuele zaken nog extra:</w:t>
-      </w:r>
-    </w:p>
-    <w:p>
-      <w:pPr>
-        <w:pStyle w:val="Lijstalinea"/>
-        <w:numPr>
-          <w:ilvl w:val="1"/>
-          <w:numId w:val="2"/>
-        </w:numPr>
-      </w:pPr>
-      <w:r>
-        <w:t>Scribbles animaties</w:t>
-      </w:r>
-    </w:p>
-    <w:p>
-      <w:pPr>
-        <w:pStyle w:val="Lijstalinea"/>
-        <w:numPr>
-          <w:ilvl w:val="1"/>
-          <w:numId w:val="2"/>
-        </w:numPr>
-      </w:pPr>
-      <w:r>
-        <w:t>Muziek onder.. storend?</w:t>
+        <w:pStyle w:val="Lijstalinea"/>
+        <w:numPr>
+          <w:ilvl w:val="0"/>
+          <w:numId w:val="2"/>
+        </w:numPr>
+      </w:pPr>
+      <w:r>
+        <w:t>Muziek onder zetten en exporteren</w:t>
       </w:r>
       <w:bookmarkStart w:id="0" w:name="_GoBack"/>
       <w:bookmarkEnd w:id="0"/>

</xml_diff>